<commit_message>
sequence diagrams and definitions are done and merge to report also done
</commit_message>
<xml_diff>
--- a/doc/ANALYSIS REPORT SECOND ITERATION/Use case/Use Case.docx
+++ b/doc/ANALYSIS REPORT SECOND ITERATION/Use case/Use Case.docx
@@ -27,6 +27,8 @@
         </w:rPr>
         <w:t xml:space="preserve">5. System Models </w:t>
       </w:r>
+      <w:bookmarkStart w:id="0" w:name="_GoBack"/>
+      <w:bookmarkEnd w:id="0"/>
     </w:p>
     <w:p>
       <w:pPr>
@@ -93,7 +95,7 @@
     <w:p>
       <w:pPr>
         <w:spacing w:line="480" w:lineRule="auto"/>
-        <w:jc w:val="both"/>
+        <w:jc w:val="center"/>
         <w:rPr>
           <w:rFonts w:ascii="Times New Roman" w:hAnsi="Times New Roman" w:cs="Times New Roman"/>
           <w:b/>
@@ -146,17 +148,6 @@
           <w:szCs w:val="24"/>
         </w:rPr>
         <w:t>urvival Mode</w:t>
-      </w:r>
-      <w:r>
-        <w:rPr>
-          <w:rFonts w:ascii="Times New Roman" w:hAnsi="Times New Roman" w:cs="Times New Roman"/>
-          <w:b/>
-          <w:bCs/>
-          <w:color w:val="000000"/>
-          <w:sz w:val="24"/>
-          <w:szCs w:val="24"/>
-        </w:rPr>
-        <w:t xml:space="preserve"> </w:t>
       </w:r>
     </w:p>
     <w:p>
@@ -751,15 +742,7 @@
           <w:sz w:val="24"/>
           <w:szCs w:val="24"/>
         </w:rPr>
-        <w:t>2</w:t>
-      </w:r>
-      <w:r>
-        <w:rPr>
-          <w:rFonts w:ascii="Times New Roman" w:hAnsi="Times New Roman" w:cs="Times New Roman"/>
-          <w:sz w:val="24"/>
-          <w:szCs w:val="24"/>
-        </w:rPr>
-        <w:t>. System starts the game.</w:t>
+        <w:t>2. System starts the game.</w:t>
       </w:r>
     </w:p>
     <w:p>
@@ -779,22 +762,7 @@
           <w:szCs w:val="24"/>
         </w:rPr>
         <w:tab/>
-      </w:r>
-      <w:r>
-        <w:rPr>
-          <w:rFonts w:ascii="Times New Roman" w:hAnsi="Times New Roman" w:cs="Times New Roman"/>
-          <w:sz w:val="24"/>
-          <w:szCs w:val="24"/>
-        </w:rPr>
-        <w:t>3</w:t>
-      </w:r>
-      <w:r>
-        <w:rPr>
-          <w:rFonts w:ascii="Times New Roman" w:hAnsi="Times New Roman" w:cs="Times New Roman"/>
-          <w:sz w:val="24"/>
-          <w:szCs w:val="24"/>
-        </w:rPr>
-        <w:t>.Player moves the character via keyboard.</w:t>
+        <w:t>3.Player moves the character via keyboard.</w:t>
       </w:r>
     </w:p>
     <w:p>
@@ -814,22 +782,7 @@
           <w:szCs w:val="24"/>
         </w:rPr>
         <w:tab/>
-      </w:r>
-      <w:r>
-        <w:rPr>
-          <w:rFonts w:ascii="Times New Roman" w:hAnsi="Times New Roman" w:cs="Times New Roman"/>
-          <w:sz w:val="24"/>
-          <w:szCs w:val="24"/>
-        </w:rPr>
-        <w:t>4</w:t>
-      </w:r>
-      <w:r>
-        <w:rPr>
-          <w:rFonts w:ascii="Times New Roman" w:hAnsi="Times New Roman" w:cs="Times New Roman"/>
-          <w:sz w:val="24"/>
-          <w:szCs w:val="24"/>
-        </w:rPr>
-        <w:t>.System updates character’s view.</w:t>
+        <w:t>4.System updates character’s view.</w:t>
       </w:r>
     </w:p>
     <w:p>
@@ -849,15 +802,7 @@
           <w:szCs w:val="24"/>
         </w:rPr>
         <w:tab/>
-        <w:t>5</w:t>
-      </w:r>
-      <w:r>
-        <w:rPr>
-          <w:rFonts w:ascii="Times New Roman" w:hAnsi="Times New Roman" w:cs="Times New Roman"/>
-          <w:sz w:val="24"/>
-          <w:szCs w:val="24"/>
-        </w:rPr>
-        <w:t>.</w:t>
+        <w:t>5.</w:t>
       </w:r>
       <w:r>
         <w:rPr>
@@ -893,15 +838,7 @@
           <w:szCs w:val="24"/>
         </w:rPr>
         <w:tab/>
-        <w:t>6</w:t>
-      </w:r>
-      <w:r>
-        <w:rPr>
-          <w:rFonts w:ascii="Times New Roman" w:hAnsi="Times New Roman" w:cs="Times New Roman"/>
-          <w:sz w:val="24"/>
-          <w:szCs w:val="24"/>
-        </w:rPr>
-        <w:t>.</w:t>
+        <w:t>6.</w:t>
       </w:r>
       <w:r>
         <w:rPr>
@@ -937,15 +874,7 @@
           <w:szCs w:val="24"/>
         </w:rPr>
         <w:tab/>
-        <w:t>7</w:t>
-      </w:r>
-      <w:r>
-        <w:rPr>
-          <w:rFonts w:ascii="Times New Roman" w:hAnsi="Times New Roman" w:cs="Times New Roman"/>
-          <w:sz w:val="24"/>
-          <w:szCs w:val="24"/>
-        </w:rPr>
-        <w:t>.Characters shoots.</w:t>
+        <w:t>7.Characters shoots.</w:t>
       </w:r>
     </w:p>
     <w:p>
@@ -965,15 +894,7 @@
           <w:szCs w:val="24"/>
         </w:rPr>
         <w:tab/>
-        <w:t>8</w:t>
-      </w:r>
-      <w:r>
-        <w:rPr>
-          <w:rFonts w:ascii="Times New Roman" w:hAnsi="Times New Roman" w:cs="Times New Roman"/>
-          <w:sz w:val="24"/>
-          <w:szCs w:val="24"/>
-        </w:rPr>
-        <w:t>.System creates bullets and updates it.</w:t>
+        <w:t>8.System creates bullets and updates it.</w:t>
       </w:r>
     </w:p>
     <w:p>
@@ -993,15 +914,7 @@
           <w:szCs w:val="24"/>
         </w:rPr>
         <w:tab/>
-        <w:t>9</w:t>
-      </w:r>
-      <w:r>
-        <w:rPr>
-          <w:rFonts w:ascii="Times New Roman" w:hAnsi="Times New Roman" w:cs="Times New Roman"/>
-          <w:sz w:val="24"/>
-          <w:szCs w:val="24"/>
-        </w:rPr>
-        <w:t>.Bullets hit an enemy.</w:t>
+        <w:t>9.Bullets hit an enemy.</w:t>
       </w:r>
     </w:p>
     <w:p>
@@ -1021,23 +934,7 @@
           <w:szCs w:val="24"/>
         </w:rPr>
         <w:tab/>
-        <w:t>1</w:t>
-      </w:r>
-      <w:r>
-        <w:rPr>
-          <w:rFonts w:ascii="Times New Roman" w:hAnsi="Times New Roman" w:cs="Times New Roman"/>
-          <w:sz w:val="24"/>
-          <w:szCs w:val="24"/>
-        </w:rPr>
-        <w:t>0</w:t>
-      </w:r>
-      <w:r>
-        <w:rPr>
-          <w:rFonts w:ascii="Times New Roman" w:hAnsi="Times New Roman" w:cs="Times New Roman"/>
-          <w:sz w:val="24"/>
-          <w:szCs w:val="24"/>
-        </w:rPr>
-        <w:t>.System deallocates bullet and enemy and removes from screen.</w:t>
+        <w:t>10.System deallocates bullet and enemy and removes from screen.</w:t>
       </w:r>
     </w:p>
     <w:p>
@@ -1057,15 +954,7 @@
           <w:szCs w:val="24"/>
         </w:rPr>
         <w:tab/>
-        <w:t>11</w:t>
-      </w:r>
-      <w:r>
-        <w:rPr>
-          <w:rFonts w:ascii="Times New Roman" w:hAnsi="Times New Roman" w:cs="Times New Roman"/>
-          <w:sz w:val="24"/>
-          <w:szCs w:val="24"/>
-        </w:rPr>
-        <w:t>.Player kills all enemies.</w:t>
+        <w:t>11.Player kills all enemies.</w:t>
       </w:r>
     </w:p>
     <w:p>
@@ -1085,27 +974,8 @@
           <w:szCs w:val="24"/>
         </w:rPr>
         <w:tab/>
-        <w:t>12</w:t>
-      </w:r>
-      <w:r>
-        <w:rPr>
-          <w:rFonts w:ascii="Times New Roman" w:hAnsi="Times New Roman" w:cs="Times New Roman"/>
-          <w:sz w:val="24"/>
-          <w:szCs w:val="24"/>
-        </w:rPr>
-        <w:t>.System finishes the first wave and initializes the next wave.</w:t>
-      </w:r>
-    </w:p>
-    <w:p>
-      <w:pPr>
-        <w:spacing w:line="480" w:lineRule="auto"/>
-        <w:jc w:val="both"/>
-        <w:rPr>
-          <w:rFonts w:ascii="Times New Roman" w:hAnsi="Times New Roman" w:cs="Times New Roman"/>
-          <w:sz w:val="24"/>
-          <w:szCs w:val="24"/>
-        </w:rPr>
-      </w:pPr>
+        <w:t>12.System finishes the first wave and initializes the next wave.</w:t>
+      </w:r>
     </w:p>
     <w:p>
       <w:pPr>
@@ -1184,7 +1054,6 @@
           <w:sz w:val="24"/>
           <w:szCs w:val="24"/>
         </w:rPr>
-        <w:lastRenderedPageBreak/>
         <w:tab/>
       </w:r>
       <w:r>
@@ -1264,25 +1133,26 @@
     <w:p>
       <w:pPr>
         <w:spacing w:line="480" w:lineRule="auto"/>
-        <w:jc w:val="both"/>
-        <w:rPr>
-          <w:rFonts w:ascii="Times New Roman" w:hAnsi="Times New Roman" w:cs="Times New Roman"/>
-          <w:b/>
-          <w:bCs/>
-          <w:color w:val="000000"/>
-          <w:sz w:val="24"/>
-          <w:szCs w:val="24"/>
-        </w:rPr>
-      </w:pPr>
-      <w:r>
-        <w:rPr>
-          <w:rFonts w:ascii="Times New Roman" w:hAnsi="Times New Roman" w:cs="Times New Roman"/>
-          <w:b/>
-          <w:bCs/>
-          <w:color w:val="000000"/>
-          <w:sz w:val="24"/>
-          <w:szCs w:val="24"/>
-        </w:rPr>
+        <w:jc w:val="center"/>
+        <w:rPr>
+          <w:rFonts w:ascii="Times New Roman" w:hAnsi="Times New Roman" w:cs="Times New Roman"/>
+          <w:b/>
+          <w:bCs/>
+          <w:color w:val="000000"/>
+          <w:sz w:val="24"/>
+          <w:szCs w:val="24"/>
+        </w:rPr>
+      </w:pPr>
+      <w:r>
+        <w:rPr>
+          <w:rFonts w:ascii="Times New Roman" w:hAnsi="Times New Roman" w:cs="Times New Roman"/>
+          <w:b/>
+          <w:bCs/>
+          <w:color w:val="000000"/>
+          <w:sz w:val="24"/>
+          <w:szCs w:val="24"/>
+        </w:rPr>
+        <w:lastRenderedPageBreak/>
         <w:t xml:space="preserve">Use Case: </w:t>
       </w:r>
       <w:r>
@@ -1294,18 +1164,7 @@
           <w:sz w:val="24"/>
           <w:szCs w:val="24"/>
         </w:rPr>
-        <w:t>Select</w:t>
-      </w:r>
-      <w:r>
-        <w:rPr>
-          <w:rFonts w:ascii="Times New Roman" w:hAnsi="Times New Roman" w:cs="Times New Roman"/>
-          <w:b/>
-          <w:bCs/>
-          <w:color w:val="000000"/>
-          <w:sz w:val="24"/>
-          <w:szCs w:val="24"/>
-        </w:rPr>
-        <w:t xml:space="preserve"> Story Mode</w:t>
+        <w:t>Select Story Mode</w:t>
       </w:r>
     </w:p>
     <w:p>
@@ -1776,22 +1635,7 @@
           <w:szCs w:val="24"/>
         </w:rPr>
         <w:tab/>
-      </w:r>
-      <w:r>
-        <w:rPr>
-          <w:rFonts w:ascii="Times New Roman" w:hAnsi="Times New Roman" w:cs="Times New Roman"/>
-          <w:sz w:val="24"/>
-          <w:szCs w:val="24"/>
-        </w:rPr>
-        <w:t>1</w:t>
-      </w:r>
-      <w:r>
-        <w:rPr>
-          <w:rFonts w:ascii="Times New Roman" w:hAnsi="Times New Roman" w:cs="Times New Roman"/>
-          <w:sz w:val="24"/>
-          <w:szCs w:val="24"/>
-        </w:rPr>
-        <w:t>. Player selects “Play Story” from screen.</w:t>
+        <w:t>1. Player selects “Play Story” from screen.</w:t>
       </w:r>
     </w:p>
     <w:p>
@@ -1811,15 +1655,7 @@
           <w:szCs w:val="24"/>
         </w:rPr>
         <w:tab/>
-        <w:t>2</w:t>
-      </w:r>
-      <w:r>
-        <w:rPr>
-          <w:rFonts w:ascii="Times New Roman" w:hAnsi="Times New Roman" w:cs="Times New Roman"/>
-          <w:sz w:val="24"/>
-          <w:szCs w:val="24"/>
-        </w:rPr>
-        <w:t>. System starts the game.</w:t>
+        <w:t>2. System starts the game.</w:t>
       </w:r>
     </w:p>
     <w:p>
@@ -1839,15 +1675,7 @@
           <w:szCs w:val="24"/>
         </w:rPr>
         <w:tab/>
-        <w:t>3</w:t>
-      </w:r>
-      <w:r>
-        <w:rPr>
-          <w:rFonts w:ascii="Times New Roman" w:hAnsi="Times New Roman" w:cs="Times New Roman"/>
-          <w:sz w:val="24"/>
-          <w:szCs w:val="24"/>
-        </w:rPr>
-        <w:t>.Player moves the character and companions via keyboard.</w:t>
+        <w:t>3.Player moves the character and companions via keyboard.</w:t>
       </w:r>
     </w:p>
     <w:p>
@@ -1867,15 +1695,7 @@
           <w:szCs w:val="24"/>
         </w:rPr>
         <w:tab/>
-        <w:t>4</w:t>
-      </w:r>
-      <w:r>
-        <w:rPr>
-          <w:rFonts w:ascii="Times New Roman" w:hAnsi="Times New Roman" w:cs="Times New Roman"/>
-          <w:sz w:val="24"/>
-          <w:szCs w:val="24"/>
-        </w:rPr>
-        <w:t>.System updates character and companions’ view.</w:t>
+        <w:t>4.System updates character and companions’ view.</w:t>
       </w:r>
     </w:p>
     <w:p>
@@ -1895,33 +1715,7 @@
           <w:szCs w:val="24"/>
         </w:rPr>
         <w:tab/>
-        <w:t>5</w:t>
-      </w:r>
-      <w:r>
-        <w:rPr>
-          <w:rFonts w:ascii="Times New Roman" w:hAnsi="Times New Roman" w:cs="Times New Roman"/>
-          <w:sz w:val="24"/>
-          <w:szCs w:val="24"/>
-        </w:rPr>
-        <w:t xml:space="preserve">.Character and </w:t>
-      </w:r>
-      <w:proofErr w:type="gramStart"/>
-      <w:r>
-        <w:rPr>
-          <w:rFonts w:ascii="Times New Roman" w:hAnsi="Times New Roman" w:cs="Times New Roman"/>
-          <w:sz w:val="24"/>
-          <w:szCs w:val="24"/>
-        </w:rPr>
-        <w:t>companions</w:t>
-      </w:r>
-      <w:proofErr w:type="gramEnd"/>
-      <w:r>
-        <w:rPr>
-          <w:rFonts w:ascii="Times New Roman" w:hAnsi="Times New Roman" w:cs="Times New Roman"/>
-          <w:sz w:val="24"/>
-          <w:szCs w:val="24"/>
-        </w:rPr>
-        <w:t xml:space="preserve"> shoots.</w:t>
+        <w:t>5.Character and companions shoots.</w:t>
       </w:r>
     </w:p>
     <w:p>
@@ -1941,15 +1735,27 @@
           <w:szCs w:val="24"/>
         </w:rPr>
         <w:tab/>
-        <w:t>6</w:t>
-      </w:r>
-      <w:r>
-        <w:rPr>
-          <w:rFonts w:ascii="Times New Roman" w:hAnsi="Times New Roman" w:cs="Times New Roman"/>
-          <w:sz w:val="24"/>
-          <w:szCs w:val="24"/>
-        </w:rPr>
-        <w:t>.System creates bullets and updates it.</w:t>
+        <w:t>6.System creates bullets and updates it.</w:t>
+      </w:r>
+    </w:p>
+    <w:p>
+      <w:pPr>
+        <w:spacing w:line="480" w:lineRule="auto"/>
+        <w:jc w:val="both"/>
+        <w:rPr>
+          <w:rFonts w:ascii="Times New Roman" w:hAnsi="Times New Roman" w:cs="Times New Roman"/>
+          <w:sz w:val="24"/>
+          <w:szCs w:val="24"/>
+        </w:rPr>
+      </w:pPr>
+      <w:r>
+        <w:rPr>
+          <w:rFonts w:ascii="Times New Roman" w:hAnsi="Times New Roman" w:cs="Times New Roman"/>
+          <w:sz w:val="24"/>
+          <w:szCs w:val="24"/>
+        </w:rPr>
+        <w:tab/>
+        <w:t>7.Bullets hit an enemy.</w:t>
       </w:r>
     </w:p>
     <w:p>
@@ -1970,15 +1776,7 @@
         </w:rPr>
         <w:lastRenderedPageBreak/>
         <w:tab/>
-        <w:t>7</w:t>
-      </w:r>
-      <w:r>
-        <w:rPr>
-          <w:rFonts w:ascii="Times New Roman" w:hAnsi="Times New Roman" w:cs="Times New Roman"/>
-          <w:sz w:val="24"/>
-          <w:szCs w:val="24"/>
-        </w:rPr>
-        <w:t>.Bullets hit an enemy.</w:t>
+        <w:t>8.System deallocates bullet and enemy and removes from screen.</w:t>
       </w:r>
     </w:p>
     <w:p>
@@ -1998,15 +1796,7 @@
           <w:szCs w:val="24"/>
         </w:rPr>
         <w:tab/>
-        <w:t>8</w:t>
-      </w:r>
-      <w:r>
-        <w:rPr>
-          <w:rFonts w:ascii="Times New Roman" w:hAnsi="Times New Roman" w:cs="Times New Roman"/>
-          <w:sz w:val="24"/>
-          <w:szCs w:val="24"/>
-        </w:rPr>
-        <w:t>.System deallocates bullet and enemy and removes from screen.</w:t>
+        <w:t>9.Player kills all enemies.</w:t>
       </w:r>
     </w:p>
     <w:p>
@@ -2026,83 +1816,7 @@
           <w:szCs w:val="24"/>
         </w:rPr>
         <w:tab/>
-        <w:t>9</w:t>
-      </w:r>
-      <w:r>
-        <w:rPr>
-          <w:rFonts w:ascii="Times New Roman" w:hAnsi="Times New Roman" w:cs="Times New Roman"/>
-          <w:sz w:val="24"/>
-          <w:szCs w:val="24"/>
-        </w:rPr>
-        <w:t>.Player kills all enemies.</w:t>
-      </w:r>
-    </w:p>
-    <w:p>
-      <w:pPr>
-        <w:spacing w:line="480" w:lineRule="auto"/>
-        <w:jc w:val="both"/>
-        <w:rPr>
-          <w:rFonts w:ascii="Times New Roman" w:hAnsi="Times New Roman" w:cs="Times New Roman"/>
-          <w:sz w:val="24"/>
-          <w:szCs w:val="24"/>
-        </w:rPr>
-      </w:pPr>
-      <w:r>
-        <w:rPr>
-          <w:rFonts w:ascii="Times New Roman" w:hAnsi="Times New Roman" w:cs="Times New Roman"/>
-          <w:sz w:val="24"/>
-          <w:szCs w:val="24"/>
-        </w:rPr>
-        <w:tab/>
-        <w:t>1</w:t>
-      </w:r>
-      <w:r>
-        <w:rPr>
-          <w:rFonts w:ascii="Times New Roman" w:hAnsi="Times New Roman" w:cs="Times New Roman"/>
-          <w:sz w:val="24"/>
-          <w:szCs w:val="24"/>
-        </w:rPr>
-        <w:t>0</w:t>
-      </w:r>
-      <w:r>
-        <w:rPr>
-          <w:rFonts w:ascii="Times New Roman" w:hAnsi="Times New Roman" w:cs="Times New Roman"/>
-          <w:sz w:val="24"/>
-          <w:szCs w:val="24"/>
-        </w:rPr>
-        <w:t xml:space="preserve">.System finishes the first </w:t>
-      </w:r>
-      <w:r>
-        <w:rPr>
-          <w:rFonts w:ascii="Times New Roman" w:hAnsi="Times New Roman" w:cs="Times New Roman"/>
-          <w:sz w:val="24"/>
-          <w:szCs w:val="24"/>
-        </w:rPr>
-        <w:t>level</w:t>
-      </w:r>
-      <w:r>
-        <w:rPr>
-          <w:rFonts w:ascii="Times New Roman" w:hAnsi="Times New Roman" w:cs="Times New Roman"/>
-          <w:sz w:val="24"/>
-          <w:szCs w:val="24"/>
-        </w:rPr>
-        <w:t xml:space="preserve"> and initializes the next </w:t>
-      </w:r>
-      <w:r>
-        <w:rPr>
-          <w:rFonts w:ascii="Times New Roman" w:hAnsi="Times New Roman" w:cs="Times New Roman"/>
-          <w:sz w:val="24"/>
-          <w:szCs w:val="24"/>
-        </w:rPr>
-        <w:t>level</w:t>
-      </w:r>
-      <w:r>
-        <w:rPr>
-          <w:rFonts w:ascii="Times New Roman" w:hAnsi="Times New Roman" w:cs="Times New Roman"/>
-          <w:sz w:val="24"/>
-          <w:szCs w:val="24"/>
-        </w:rPr>
-        <w:t>.</w:t>
+        <w:t>10.System finishes the first level and initializes the next level.</w:t>
       </w:r>
     </w:p>
     <w:p>
@@ -2229,7 +1943,7 @@
     <w:p>
       <w:pPr>
         <w:spacing w:line="480" w:lineRule="auto"/>
-        <w:jc w:val="both"/>
+        <w:jc w:val="center"/>
         <w:rPr>
           <w:rFonts w:ascii="Times New Roman" w:hAnsi="Times New Roman" w:cs="Times New Roman"/>
           <w:b/>
@@ -2637,27 +2351,8 @@
           <w:sz w:val="24"/>
           <w:szCs w:val="24"/>
         </w:rPr>
-        <w:t>Player</w:t>
-      </w:r>
-      <w:r>
-        <w:rPr>
-          <w:rFonts w:ascii="Times New Roman" w:hAnsi="Times New Roman" w:cs="Times New Roman"/>
-          <w:sz w:val="24"/>
-          <w:szCs w:val="24"/>
-        </w:rPr>
-        <w:t xml:space="preserve"> selects “Go Back” from screen.</w:t>
-      </w:r>
-    </w:p>
-    <w:p>
-      <w:pPr>
-        <w:spacing w:line="480" w:lineRule="auto"/>
-        <w:jc w:val="both"/>
-        <w:rPr>
-          <w:rFonts w:ascii="Times New Roman" w:hAnsi="Times New Roman" w:cs="Times New Roman"/>
-          <w:sz w:val="24"/>
-          <w:szCs w:val="24"/>
-        </w:rPr>
-      </w:pPr>
+        <w:t>Player selects “Go Back” from screen.</w:t>
+      </w:r>
     </w:p>
     <w:p>
       <w:pPr>
@@ -2679,6 +2374,46 @@
           <w:szCs w:val="24"/>
         </w:rPr>
         <w:t>Success Scenario Event Flow:</w:t>
+      </w:r>
+    </w:p>
+    <w:p>
+      <w:pPr>
+        <w:spacing w:line="480" w:lineRule="auto"/>
+        <w:jc w:val="both"/>
+        <w:rPr>
+          <w:rFonts w:ascii="Times New Roman" w:hAnsi="Times New Roman" w:cs="Times New Roman"/>
+          <w:sz w:val="24"/>
+          <w:szCs w:val="24"/>
+        </w:rPr>
+      </w:pPr>
+      <w:r>
+        <w:rPr>
+          <w:rFonts w:ascii="Times New Roman" w:hAnsi="Times New Roman" w:cs="Times New Roman"/>
+          <w:sz w:val="24"/>
+          <w:szCs w:val="24"/>
+        </w:rPr>
+        <w:tab/>
+        <w:t>1. Player selects “Select Character” from screen.</w:t>
+      </w:r>
+    </w:p>
+    <w:p>
+      <w:pPr>
+        <w:spacing w:line="480" w:lineRule="auto"/>
+        <w:jc w:val="both"/>
+        <w:rPr>
+          <w:rFonts w:ascii="Times New Roman" w:hAnsi="Times New Roman" w:cs="Times New Roman"/>
+          <w:sz w:val="24"/>
+          <w:szCs w:val="24"/>
+        </w:rPr>
+      </w:pPr>
+      <w:r>
+        <w:rPr>
+          <w:rFonts w:ascii="Times New Roman" w:hAnsi="Times New Roman" w:cs="Times New Roman"/>
+          <w:sz w:val="24"/>
+          <w:szCs w:val="24"/>
+        </w:rPr>
+        <w:tab/>
+        <w:t>2. System creates the select character screen and displays it.</w:t>
       </w:r>
     </w:p>
     <w:p>
@@ -2699,22 +2434,7 @@
         </w:rPr>
         <w:lastRenderedPageBreak/>
         <w:tab/>
-      </w:r>
-      <w:r>
-        <w:rPr>
-          <w:rFonts w:ascii="Times New Roman" w:hAnsi="Times New Roman" w:cs="Times New Roman"/>
-          <w:sz w:val="24"/>
-          <w:szCs w:val="24"/>
-        </w:rPr>
-        <w:t>1</w:t>
-      </w:r>
-      <w:r>
-        <w:rPr>
-          <w:rFonts w:ascii="Times New Roman" w:hAnsi="Times New Roman" w:cs="Times New Roman"/>
-          <w:sz w:val="24"/>
-          <w:szCs w:val="24"/>
-        </w:rPr>
-        <w:t>. Player selects “Select Character” from screen.</w:t>
+        <w:t>3.Player selects his character.</w:t>
       </w:r>
     </w:p>
     <w:p>
@@ -2734,71 +2454,7 @@
           <w:szCs w:val="24"/>
         </w:rPr>
         <w:tab/>
-        <w:t>2</w:t>
-      </w:r>
-      <w:r>
-        <w:rPr>
-          <w:rFonts w:ascii="Times New Roman" w:hAnsi="Times New Roman" w:cs="Times New Roman"/>
-          <w:sz w:val="24"/>
-          <w:szCs w:val="24"/>
-        </w:rPr>
-        <w:t>. System creates the select character screen and displays it.</w:t>
-      </w:r>
-    </w:p>
-    <w:p>
-      <w:pPr>
-        <w:spacing w:line="480" w:lineRule="auto"/>
-        <w:jc w:val="both"/>
-        <w:rPr>
-          <w:rFonts w:ascii="Times New Roman" w:hAnsi="Times New Roman" w:cs="Times New Roman"/>
-          <w:sz w:val="24"/>
-          <w:szCs w:val="24"/>
-        </w:rPr>
-      </w:pPr>
-      <w:r>
-        <w:rPr>
-          <w:rFonts w:ascii="Times New Roman" w:hAnsi="Times New Roman" w:cs="Times New Roman"/>
-          <w:sz w:val="24"/>
-          <w:szCs w:val="24"/>
-        </w:rPr>
-        <w:tab/>
-        <w:t>3</w:t>
-      </w:r>
-      <w:r>
-        <w:rPr>
-          <w:rFonts w:ascii="Times New Roman" w:hAnsi="Times New Roman" w:cs="Times New Roman"/>
-          <w:sz w:val="24"/>
-          <w:szCs w:val="24"/>
-        </w:rPr>
-        <w:t>.Player selects his character.</w:t>
-      </w:r>
-    </w:p>
-    <w:p>
-      <w:pPr>
-        <w:spacing w:line="480" w:lineRule="auto"/>
-        <w:jc w:val="both"/>
-        <w:rPr>
-          <w:rFonts w:ascii="Times New Roman" w:hAnsi="Times New Roman" w:cs="Times New Roman"/>
-          <w:sz w:val="24"/>
-          <w:szCs w:val="24"/>
-        </w:rPr>
-      </w:pPr>
-      <w:r>
-        <w:rPr>
-          <w:rFonts w:ascii="Times New Roman" w:hAnsi="Times New Roman" w:cs="Times New Roman"/>
-          <w:sz w:val="24"/>
-          <w:szCs w:val="24"/>
-        </w:rPr>
-        <w:tab/>
-        <w:t>4</w:t>
-      </w:r>
-      <w:r>
-        <w:rPr>
-          <w:rFonts w:ascii="Times New Roman" w:hAnsi="Times New Roman" w:cs="Times New Roman"/>
-          <w:sz w:val="24"/>
-          <w:szCs w:val="24"/>
-        </w:rPr>
-        <w:t>.System updates character information.</w:t>
+        <w:t>4.System updates character information.</w:t>
       </w:r>
     </w:p>
     <w:p>
@@ -2928,13 +2584,8 @@
     </w:p>
     <w:p>
       <w:pPr>
-        <w:ind w:firstLine="708"/>
-      </w:pPr>
-    </w:p>
-    <w:p>
-      <w:pPr>
-        <w:spacing w:line="480" w:lineRule="auto"/>
-        <w:jc w:val="both"/>
+        <w:spacing w:line="480" w:lineRule="auto"/>
+        <w:jc w:val="center"/>
         <w:rPr>
           <w:rFonts w:ascii="Times New Roman" w:hAnsi="Times New Roman" w:cs="Times New Roman"/>
           <w:b/>
@@ -3355,17 +3006,6 @@
         <w:jc w:val="both"/>
         <w:rPr>
           <w:rFonts w:ascii="Times New Roman" w:hAnsi="Times New Roman" w:cs="Times New Roman"/>
-          <w:sz w:val="24"/>
-          <w:szCs w:val="24"/>
-        </w:rPr>
-      </w:pPr>
-    </w:p>
-    <w:p>
-      <w:pPr>
-        <w:spacing w:line="480" w:lineRule="auto"/>
-        <w:jc w:val="both"/>
-        <w:rPr>
-          <w:rFonts w:ascii="Times New Roman" w:hAnsi="Times New Roman" w:cs="Times New Roman"/>
           <w:b/>
           <w:bCs/>
           <w:color w:val="000000"/>
@@ -3402,15 +3042,7 @@
           <w:szCs w:val="24"/>
         </w:rPr>
         <w:tab/>
-        <w:t>1</w:t>
-      </w:r>
-      <w:r>
-        <w:rPr>
-          <w:rFonts w:ascii="Times New Roman" w:hAnsi="Times New Roman" w:cs="Times New Roman"/>
-          <w:sz w:val="24"/>
-          <w:szCs w:val="24"/>
-        </w:rPr>
-        <w:t>. Player selects “Settings” from screen.</w:t>
+        <w:t>1. Player selects “Settings” from screen.</w:t>
       </w:r>
     </w:p>
     <w:p>
@@ -3430,43 +3062,28 @@
           <w:szCs w:val="24"/>
         </w:rPr>
         <w:tab/>
-        <w:t>2</w:t>
-      </w:r>
-      <w:r>
-        <w:rPr>
-          <w:rFonts w:ascii="Times New Roman" w:hAnsi="Times New Roman" w:cs="Times New Roman"/>
-          <w:sz w:val="24"/>
-          <w:szCs w:val="24"/>
-        </w:rPr>
-        <w:t>. System creates the settings screen and displays it.</w:t>
-      </w:r>
-    </w:p>
-    <w:p>
-      <w:pPr>
-        <w:spacing w:line="480" w:lineRule="auto"/>
-        <w:jc w:val="both"/>
-        <w:rPr>
-          <w:rFonts w:ascii="Times New Roman" w:hAnsi="Times New Roman" w:cs="Times New Roman"/>
-          <w:sz w:val="24"/>
-          <w:szCs w:val="24"/>
-        </w:rPr>
-      </w:pPr>
-      <w:r>
-        <w:rPr>
-          <w:rFonts w:ascii="Times New Roman" w:hAnsi="Times New Roman" w:cs="Times New Roman"/>
-          <w:sz w:val="24"/>
-          <w:szCs w:val="24"/>
-        </w:rPr>
+        <w:t>2. System creates the settings screen and displays it.</w:t>
+      </w:r>
+    </w:p>
+    <w:p>
+      <w:pPr>
+        <w:spacing w:line="480" w:lineRule="auto"/>
+        <w:jc w:val="both"/>
+        <w:rPr>
+          <w:rFonts w:ascii="Times New Roman" w:hAnsi="Times New Roman" w:cs="Times New Roman"/>
+          <w:sz w:val="24"/>
+          <w:szCs w:val="24"/>
+        </w:rPr>
+      </w:pPr>
+      <w:r>
+        <w:rPr>
+          <w:rFonts w:ascii="Times New Roman" w:hAnsi="Times New Roman" w:cs="Times New Roman"/>
+          <w:sz w:val="24"/>
+          <w:szCs w:val="24"/>
+        </w:rPr>
+        <w:lastRenderedPageBreak/>
         <w:tab/>
-        <w:t>3</w:t>
-      </w:r>
-      <w:r>
-        <w:rPr>
-          <w:rFonts w:ascii="Times New Roman" w:hAnsi="Times New Roman" w:cs="Times New Roman"/>
-          <w:sz w:val="24"/>
-          <w:szCs w:val="24"/>
-        </w:rPr>
-        <w:t>.Player changes sound and difficulty settings.</w:t>
+        <w:t>3.Player changes sound and difficulty settings.</w:t>
       </w:r>
     </w:p>
     <w:p>
@@ -3486,15 +3103,7 @@
           <w:szCs w:val="24"/>
         </w:rPr>
         <w:tab/>
-        <w:t>4</w:t>
-      </w:r>
-      <w:r>
-        <w:rPr>
-          <w:rFonts w:ascii="Times New Roman" w:hAnsi="Times New Roman" w:cs="Times New Roman"/>
-          <w:sz w:val="24"/>
-          <w:szCs w:val="24"/>
-        </w:rPr>
-        <w:t>.System updates sound and difficulty information.</w:t>
+        <w:t>4.System updates sound and difficulty information.</w:t>
       </w:r>
     </w:p>
     <w:p>
@@ -3629,18 +3238,8 @@
     </w:p>
     <w:p>
       <w:pPr>
-        <w:ind w:firstLine="708"/>
-        <w:rPr>
-          <w:rFonts w:ascii="Times New Roman" w:hAnsi="Times New Roman" w:cs="Times New Roman"/>
-          <w:sz w:val="24"/>
-          <w:szCs w:val="24"/>
-        </w:rPr>
-      </w:pPr>
-    </w:p>
-    <w:p>
-      <w:pPr>
-        <w:spacing w:line="480" w:lineRule="auto"/>
-        <w:jc w:val="both"/>
+        <w:spacing w:line="480" w:lineRule="auto"/>
+        <w:jc w:val="center"/>
         <w:rPr>
           <w:rFonts w:ascii="Times New Roman" w:hAnsi="Times New Roman" w:cs="Times New Roman"/>
           <w:b/>
@@ -4024,156 +3623,121 @@
           <w:sz w:val="24"/>
           <w:szCs w:val="24"/>
         </w:rPr>
+        <w:t>Exit conditions:</w:t>
+      </w:r>
+    </w:p>
+    <w:p>
+      <w:pPr>
+        <w:spacing w:line="480" w:lineRule="auto"/>
+        <w:ind w:left="360"/>
+        <w:jc w:val="both"/>
+        <w:rPr>
+          <w:rFonts w:ascii="Times New Roman" w:hAnsi="Times New Roman" w:cs="Times New Roman"/>
+          <w:sz w:val="24"/>
+          <w:szCs w:val="24"/>
+        </w:rPr>
+      </w:pPr>
+      <w:r>
+        <w:rPr>
+          <w:rFonts w:ascii="Times New Roman" w:hAnsi="Times New Roman" w:cs="Times New Roman"/>
+          <w:sz w:val="24"/>
+          <w:szCs w:val="24"/>
+        </w:rPr>
+        <w:t>1.</w:t>
+      </w:r>
+      <w:r>
+        <w:rPr>
+          <w:rFonts w:ascii="Times New Roman" w:hAnsi="Times New Roman" w:cs="Times New Roman"/>
+          <w:sz w:val="24"/>
+          <w:szCs w:val="24"/>
+        </w:rPr>
+        <w:t>Player selects “Go Back” from screen.</w:t>
+      </w:r>
+    </w:p>
+    <w:p>
+      <w:pPr>
+        <w:spacing w:line="480" w:lineRule="auto"/>
+        <w:jc w:val="both"/>
+        <w:rPr>
+          <w:rFonts w:ascii="Times New Roman" w:hAnsi="Times New Roman" w:cs="Times New Roman"/>
+          <w:b/>
+          <w:bCs/>
+          <w:color w:val="000000"/>
+          <w:sz w:val="24"/>
+          <w:szCs w:val="24"/>
+        </w:rPr>
+      </w:pPr>
+      <w:r>
+        <w:rPr>
+          <w:rFonts w:ascii="Times New Roman" w:hAnsi="Times New Roman" w:cs="Times New Roman"/>
+          <w:b/>
+          <w:bCs/>
+          <w:color w:val="000000"/>
+          <w:sz w:val="24"/>
+          <w:szCs w:val="24"/>
+        </w:rPr>
+        <w:t>Success Scenario Event Flow:</w:t>
+      </w:r>
+    </w:p>
+    <w:p>
+      <w:pPr>
+        <w:spacing w:line="480" w:lineRule="auto"/>
+        <w:jc w:val="both"/>
+        <w:rPr>
+          <w:rFonts w:ascii="Times New Roman" w:hAnsi="Times New Roman" w:cs="Times New Roman"/>
+          <w:sz w:val="24"/>
+          <w:szCs w:val="24"/>
+        </w:rPr>
+      </w:pPr>
+      <w:r>
+        <w:rPr>
+          <w:rFonts w:ascii="Times New Roman" w:hAnsi="Times New Roman" w:cs="Times New Roman"/>
+          <w:sz w:val="24"/>
+          <w:szCs w:val="24"/>
+        </w:rPr>
+        <w:tab/>
+        <w:t>1. Player selects “High Scores” from screen.</w:t>
+      </w:r>
+    </w:p>
+    <w:p>
+      <w:pPr>
+        <w:spacing w:line="480" w:lineRule="auto"/>
+        <w:jc w:val="both"/>
+        <w:rPr>
+          <w:rFonts w:ascii="Times New Roman" w:hAnsi="Times New Roman" w:cs="Times New Roman"/>
+          <w:sz w:val="24"/>
+          <w:szCs w:val="24"/>
+        </w:rPr>
+      </w:pPr>
+      <w:r>
+        <w:rPr>
+          <w:rFonts w:ascii="Times New Roman" w:hAnsi="Times New Roman" w:cs="Times New Roman"/>
+          <w:sz w:val="24"/>
+          <w:szCs w:val="24"/>
+        </w:rPr>
+        <w:tab/>
+        <w:t>2. System gets high score information.</w:t>
+      </w:r>
+    </w:p>
+    <w:p>
+      <w:pPr>
+        <w:spacing w:line="480" w:lineRule="auto"/>
+        <w:jc w:val="both"/>
+        <w:rPr>
+          <w:rFonts w:ascii="Times New Roman" w:hAnsi="Times New Roman" w:cs="Times New Roman"/>
+          <w:sz w:val="24"/>
+          <w:szCs w:val="24"/>
+        </w:rPr>
+      </w:pPr>
+      <w:r>
+        <w:rPr>
+          <w:rFonts w:ascii="Times New Roman" w:hAnsi="Times New Roman" w:cs="Times New Roman"/>
+          <w:sz w:val="24"/>
+          <w:szCs w:val="24"/>
+        </w:rPr>
         <w:lastRenderedPageBreak/>
-        <w:t>Exit conditions:</w:t>
-      </w:r>
-    </w:p>
-    <w:p>
-      <w:pPr>
-        <w:spacing w:line="480" w:lineRule="auto"/>
-        <w:ind w:left="360"/>
-        <w:jc w:val="both"/>
-        <w:rPr>
-          <w:rFonts w:ascii="Times New Roman" w:hAnsi="Times New Roman" w:cs="Times New Roman"/>
-          <w:sz w:val="24"/>
-          <w:szCs w:val="24"/>
-        </w:rPr>
-      </w:pPr>
-      <w:r>
-        <w:rPr>
-          <w:rFonts w:ascii="Times New Roman" w:hAnsi="Times New Roman" w:cs="Times New Roman"/>
-          <w:sz w:val="24"/>
-          <w:szCs w:val="24"/>
-        </w:rPr>
-        <w:t>1.</w:t>
-      </w:r>
-      <w:r>
-        <w:rPr>
-          <w:rFonts w:ascii="Times New Roman" w:hAnsi="Times New Roman" w:cs="Times New Roman"/>
-          <w:sz w:val="24"/>
-          <w:szCs w:val="24"/>
-        </w:rPr>
-        <w:t>Player selects “Go Back” from screen.</w:t>
-      </w:r>
-    </w:p>
-    <w:p>
-      <w:pPr>
-        <w:spacing w:line="480" w:lineRule="auto"/>
-        <w:jc w:val="both"/>
-        <w:rPr>
-          <w:rFonts w:ascii="Times New Roman" w:hAnsi="Times New Roman" w:cs="Times New Roman"/>
-          <w:sz w:val="24"/>
-          <w:szCs w:val="24"/>
-        </w:rPr>
-      </w:pPr>
-    </w:p>
-    <w:p>
-      <w:pPr>
-        <w:spacing w:line="480" w:lineRule="auto"/>
-        <w:jc w:val="both"/>
-        <w:rPr>
-          <w:rFonts w:ascii="Times New Roman" w:hAnsi="Times New Roman" w:cs="Times New Roman"/>
-          <w:b/>
-          <w:bCs/>
-          <w:color w:val="000000"/>
-          <w:sz w:val="24"/>
-          <w:szCs w:val="24"/>
-        </w:rPr>
-      </w:pPr>
-      <w:r>
-        <w:rPr>
-          <w:rFonts w:ascii="Times New Roman" w:hAnsi="Times New Roman" w:cs="Times New Roman"/>
-          <w:b/>
-          <w:bCs/>
-          <w:color w:val="000000"/>
-          <w:sz w:val="24"/>
-          <w:szCs w:val="24"/>
-        </w:rPr>
-        <w:t>Success Scenario Event Flow:</w:t>
-      </w:r>
-    </w:p>
-    <w:p>
-      <w:pPr>
-        <w:spacing w:line="480" w:lineRule="auto"/>
-        <w:jc w:val="both"/>
-        <w:rPr>
-          <w:rFonts w:ascii="Times New Roman" w:hAnsi="Times New Roman" w:cs="Times New Roman"/>
-          <w:sz w:val="24"/>
-          <w:szCs w:val="24"/>
-        </w:rPr>
-      </w:pPr>
-      <w:r>
-        <w:rPr>
-          <w:rFonts w:ascii="Times New Roman" w:hAnsi="Times New Roman" w:cs="Times New Roman"/>
-          <w:sz w:val="24"/>
-          <w:szCs w:val="24"/>
-        </w:rPr>
         <w:tab/>
-        <w:t>1</w:t>
-      </w:r>
-      <w:r>
-        <w:rPr>
-          <w:rFonts w:ascii="Times New Roman" w:hAnsi="Times New Roman" w:cs="Times New Roman"/>
-          <w:sz w:val="24"/>
-          <w:szCs w:val="24"/>
-        </w:rPr>
-        <w:t>. Player selects “High Scores” from screen.</w:t>
-      </w:r>
-    </w:p>
-    <w:p>
-      <w:pPr>
-        <w:spacing w:line="480" w:lineRule="auto"/>
-        <w:jc w:val="both"/>
-        <w:rPr>
-          <w:rFonts w:ascii="Times New Roman" w:hAnsi="Times New Roman" w:cs="Times New Roman"/>
-          <w:sz w:val="24"/>
-          <w:szCs w:val="24"/>
-        </w:rPr>
-      </w:pPr>
-      <w:r>
-        <w:rPr>
-          <w:rFonts w:ascii="Times New Roman" w:hAnsi="Times New Roman" w:cs="Times New Roman"/>
-          <w:sz w:val="24"/>
-          <w:szCs w:val="24"/>
-        </w:rPr>
-        <w:tab/>
-        <w:t>2</w:t>
-      </w:r>
-      <w:r>
-        <w:rPr>
-          <w:rFonts w:ascii="Times New Roman" w:hAnsi="Times New Roman" w:cs="Times New Roman"/>
-          <w:sz w:val="24"/>
-          <w:szCs w:val="24"/>
-        </w:rPr>
-        <w:t>. System gets high score information.</w:t>
-      </w:r>
-    </w:p>
-    <w:p>
-      <w:pPr>
-        <w:spacing w:line="480" w:lineRule="auto"/>
-        <w:jc w:val="both"/>
-        <w:rPr>
-          <w:rFonts w:ascii="Times New Roman" w:hAnsi="Times New Roman" w:cs="Times New Roman"/>
-          <w:sz w:val="24"/>
-          <w:szCs w:val="24"/>
-        </w:rPr>
-      </w:pPr>
-      <w:r>
-        <w:rPr>
-          <w:rFonts w:ascii="Times New Roman" w:hAnsi="Times New Roman" w:cs="Times New Roman"/>
-          <w:sz w:val="24"/>
-          <w:szCs w:val="24"/>
-        </w:rPr>
-        <w:tab/>
-        <w:t>3</w:t>
-      </w:r>
-      <w:r>
-        <w:rPr>
-          <w:rFonts w:ascii="Times New Roman" w:hAnsi="Times New Roman" w:cs="Times New Roman"/>
-          <w:sz w:val="24"/>
-          <w:szCs w:val="24"/>
-        </w:rPr>
-        <w:t>. System creates the high scores screen and displays it.</w:t>
+        <w:t>3. System creates the high scores screen and displays it.</w:t>
       </w:r>
     </w:p>
     <w:p>
@@ -4303,13 +3867,8 @@
     </w:p>
     <w:p>
       <w:pPr>
-        <w:ind w:firstLine="708"/>
-      </w:pPr>
-    </w:p>
-    <w:p>
-      <w:pPr>
-        <w:spacing w:line="480" w:lineRule="auto"/>
-        <w:jc w:val="both"/>
+        <w:spacing w:line="480" w:lineRule="auto"/>
+        <w:jc w:val="center"/>
         <w:rPr>
           <w:rFonts w:ascii="Times New Roman" w:hAnsi="Times New Roman" w:cs="Times New Roman"/>
           <w:b/>
@@ -4426,31 +3985,7 @@
           <w:sz w:val="24"/>
           <w:szCs w:val="24"/>
         </w:rPr>
-        <w:t>Player</w:t>
-      </w:r>
-      <w:r>
-        <w:rPr>
-          <w:rFonts w:ascii="Times New Roman" w:hAnsi="Times New Roman" w:cs="Times New Roman"/>
-          <w:sz w:val="24"/>
-          <w:szCs w:val="24"/>
-        </w:rPr>
-        <w:t xml:space="preserve"> selects </w:t>
-      </w:r>
-      <w:r>
-        <w:rPr>
-          <w:rFonts w:ascii="Times New Roman" w:hAnsi="Times New Roman" w:cs="Times New Roman"/>
-          <w:sz w:val="24"/>
-          <w:szCs w:val="24"/>
-        </w:rPr>
-        <w:t>view credits</w:t>
-      </w:r>
-      <w:r>
-        <w:rPr>
-          <w:rFonts w:ascii="Times New Roman" w:hAnsi="Times New Roman" w:cs="Times New Roman"/>
-          <w:sz w:val="24"/>
-          <w:szCs w:val="24"/>
-        </w:rPr>
-        <w:t>.</w:t>
+        <w:t>Player selects view credits.</w:t>
       </w:r>
     </w:p>
     <w:p>
@@ -4474,15 +4009,145 @@
           <w:sz w:val="24"/>
           <w:szCs w:val="24"/>
         </w:rPr>
-        <w:t xml:space="preserve">System creates the </w:t>
-      </w:r>
-      <w:r>
-        <w:rPr>
-          <w:rFonts w:ascii="Times New Roman" w:hAnsi="Times New Roman" w:cs="Times New Roman"/>
-          <w:sz w:val="24"/>
-          <w:szCs w:val="24"/>
-        </w:rPr>
-        <w:t>credits screen and displays it</w:t>
+        <w:t>System creates the credits screen and displays it.</w:t>
+      </w:r>
+    </w:p>
+    <w:p>
+      <w:pPr>
+        <w:spacing w:line="480" w:lineRule="auto"/>
+        <w:jc w:val="both"/>
+        <w:rPr>
+          <w:rFonts w:ascii="Times New Roman" w:hAnsi="Times New Roman" w:cs="Times New Roman"/>
+          <w:sz w:val="24"/>
+          <w:szCs w:val="24"/>
+        </w:rPr>
+      </w:pPr>
+      <w:r>
+        <w:rPr>
+          <w:rFonts w:ascii="Times New Roman" w:hAnsi="Times New Roman" w:cs="Times New Roman"/>
+          <w:b/>
+          <w:bCs/>
+          <w:color w:val="000000"/>
+          <w:sz w:val="24"/>
+          <w:szCs w:val="24"/>
+        </w:rPr>
+        <w:t>Pre-conditions:</w:t>
+      </w:r>
+      <w:r>
+        <w:rPr>
+          <w:rFonts w:ascii="Times New Roman" w:hAnsi="Times New Roman" w:cs="Times New Roman"/>
+          <w:sz w:val="24"/>
+          <w:szCs w:val="24"/>
+        </w:rPr>
+        <w:t xml:space="preserve"> Player must be in main menu.</w:t>
+      </w:r>
+    </w:p>
+    <w:p>
+      <w:pPr>
+        <w:spacing w:line="480" w:lineRule="auto"/>
+        <w:jc w:val="both"/>
+        <w:rPr>
+          <w:rFonts w:ascii="Times New Roman" w:hAnsi="Times New Roman" w:cs="Times New Roman"/>
+          <w:sz w:val="24"/>
+          <w:szCs w:val="24"/>
+        </w:rPr>
+      </w:pPr>
+      <w:r>
+        <w:rPr>
+          <w:rFonts w:ascii="Times New Roman" w:hAnsi="Times New Roman" w:cs="Times New Roman"/>
+          <w:b/>
+          <w:bCs/>
+          <w:color w:val="000000"/>
+          <w:sz w:val="24"/>
+          <w:szCs w:val="24"/>
+        </w:rPr>
+        <w:t>Post-conditions:</w:t>
+      </w:r>
+    </w:p>
+    <w:p>
+      <w:pPr>
+        <w:spacing w:line="480" w:lineRule="auto"/>
+        <w:jc w:val="both"/>
+        <w:rPr>
+          <w:rFonts w:ascii="Times New Roman" w:hAnsi="Times New Roman" w:cs="Times New Roman"/>
+          <w:sz w:val="24"/>
+          <w:szCs w:val="24"/>
+        </w:rPr>
+      </w:pPr>
+      <w:r>
+        <w:rPr>
+          <w:rFonts w:ascii="Times New Roman" w:hAnsi="Times New Roman" w:cs="Times New Roman"/>
+          <w:b/>
+          <w:bCs/>
+          <w:color w:val="000000"/>
+          <w:sz w:val="24"/>
+          <w:szCs w:val="24"/>
+        </w:rPr>
+        <w:t>Entry conditions:</w:t>
+      </w:r>
+      <w:r>
+        <w:rPr>
+          <w:rFonts w:ascii="Times New Roman" w:hAnsi="Times New Roman" w:cs="Times New Roman"/>
+          <w:sz w:val="24"/>
+          <w:szCs w:val="24"/>
+        </w:rPr>
+        <w:t xml:space="preserve"> </w:t>
+      </w:r>
+      <w:r>
+        <w:rPr>
+          <w:rFonts w:ascii="Times New Roman" w:hAnsi="Times New Roman" w:cs="Times New Roman"/>
+          <w:sz w:val="24"/>
+          <w:szCs w:val="24"/>
+        </w:rPr>
+        <w:t>Player</w:t>
+      </w:r>
+      <w:r>
+        <w:rPr>
+          <w:rFonts w:ascii="Times New Roman" w:hAnsi="Times New Roman" w:cs="Times New Roman"/>
+          <w:sz w:val="24"/>
+          <w:szCs w:val="24"/>
+        </w:rPr>
+        <w:t xml:space="preserve"> </w:t>
+      </w:r>
+      <w:r>
+        <w:rPr>
+          <w:rFonts w:ascii="Times New Roman" w:hAnsi="Times New Roman" w:cs="Times New Roman"/>
+          <w:sz w:val="24"/>
+          <w:szCs w:val="24"/>
+        </w:rPr>
+        <w:t>should select</w:t>
+      </w:r>
+      <w:r>
+        <w:rPr>
+          <w:rFonts w:ascii="Times New Roman" w:hAnsi="Times New Roman" w:cs="Times New Roman"/>
+          <w:sz w:val="24"/>
+          <w:szCs w:val="24"/>
+        </w:rPr>
+        <w:t xml:space="preserve"> "</w:t>
+      </w:r>
+      <w:r>
+        <w:rPr>
+          <w:rFonts w:ascii="Times New Roman" w:hAnsi="Times New Roman" w:cs="Times New Roman"/>
+          <w:sz w:val="24"/>
+          <w:szCs w:val="24"/>
+        </w:rPr>
+        <w:t xml:space="preserve">Credits" </w:t>
+      </w:r>
+      <w:r>
+        <w:rPr>
+          <w:rFonts w:ascii="Times New Roman" w:hAnsi="Times New Roman" w:cs="Times New Roman"/>
+          <w:sz w:val="24"/>
+          <w:szCs w:val="24"/>
+        </w:rPr>
+        <w:t xml:space="preserve">from </w:t>
+      </w:r>
+      <w:r>
+        <w:rPr>
+          <w:rFonts w:ascii="Times New Roman" w:hAnsi="Times New Roman" w:cs="Times New Roman"/>
+          <w:sz w:val="24"/>
+          <w:szCs w:val="24"/>
+        </w:rPr>
+        <w:t>screen</w:t>
       </w:r>
       <w:r>
         <w:rPr>
@@ -4499,365 +4164,160 @@
         <w:jc w:val="both"/>
         <w:rPr>
           <w:rFonts w:ascii="Times New Roman" w:hAnsi="Times New Roman" w:cs="Times New Roman"/>
-          <w:sz w:val="24"/>
-          <w:szCs w:val="24"/>
-        </w:rPr>
-      </w:pPr>
-      <w:r>
-        <w:rPr>
-          <w:rFonts w:ascii="Times New Roman" w:hAnsi="Times New Roman" w:cs="Times New Roman"/>
-          <w:b/>
-          <w:bCs/>
-          <w:color w:val="000000"/>
-          <w:sz w:val="24"/>
-          <w:szCs w:val="24"/>
-        </w:rPr>
-        <w:t>Pre-conditions:</w:t>
-      </w:r>
-      <w:r>
-        <w:rPr>
-          <w:rFonts w:ascii="Times New Roman" w:hAnsi="Times New Roman" w:cs="Times New Roman"/>
-          <w:sz w:val="24"/>
-          <w:szCs w:val="24"/>
-        </w:rPr>
-        <w:t xml:space="preserve"> </w:t>
-      </w:r>
-      <w:r>
-        <w:rPr>
-          <w:rFonts w:ascii="Times New Roman" w:hAnsi="Times New Roman" w:cs="Times New Roman"/>
-          <w:sz w:val="24"/>
-          <w:szCs w:val="24"/>
-        </w:rPr>
-        <w:t>Player</w:t>
-      </w:r>
-      <w:r>
-        <w:rPr>
-          <w:rFonts w:ascii="Times New Roman" w:hAnsi="Times New Roman" w:cs="Times New Roman"/>
-          <w:sz w:val="24"/>
-          <w:szCs w:val="24"/>
-        </w:rPr>
-        <w:t xml:space="preserve"> must </w:t>
-      </w:r>
-      <w:r>
-        <w:rPr>
-          <w:rFonts w:ascii="Times New Roman" w:hAnsi="Times New Roman" w:cs="Times New Roman"/>
-          <w:sz w:val="24"/>
-          <w:szCs w:val="24"/>
-        </w:rPr>
-        <w:t>be in main menu</w:t>
-      </w:r>
-      <w:r>
-        <w:rPr>
-          <w:rFonts w:ascii="Times New Roman" w:hAnsi="Times New Roman" w:cs="Times New Roman"/>
-          <w:sz w:val="24"/>
-          <w:szCs w:val="24"/>
-        </w:rPr>
-        <w:t>.</w:t>
-      </w:r>
-    </w:p>
-    <w:p>
-      <w:pPr>
-        <w:spacing w:line="480" w:lineRule="auto"/>
-        <w:jc w:val="both"/>
-        <w:rPr>
-          <w:rFonts w:ascii="Times New Roman" w:hAnsi="Times New Roman" w:cs="Times New Roman"/>
-          <w:sz w:val="24"/>
-          <w:szCs w:val="24"/>
-        </w:rPr>
-      </w:pPr>
-      <w:r>
-        <w:rPr>
-          <w:rFonts w:ascii="Times New Roman" w:hAnsi="Times New Roman" w:cs="Times New Roman"/>
-          <w:b/>
-          <w:bCs/>
-          <w:color w:val="000000"/>
-          <w:sz w:val="24"/>
-          <w:szCs w:val="24"/>
-        </w:rPr>
-        <w:t>Post-conditions:</w:t>
-      </w:r>
-    </w:p>
-    <w:p>
-      <w:pPr>
-        <w:spacing w:line="480" w:lineRule="auto"/>
-        <w:jc w:val="both"/>
-        <w:rPr>
-          <w:rFonts w:ascii="Times New Roman" w:hAnsi="Times New Roman" w:cs="Times New Roman"/>
-          <w:sz w:val="24"/>
-          <w:szCs w:val="24"/>
-        </w:rPr>
-      </w:pPr>
-      <w:r>
-        <w:rPr>
-          <w:rFonts w:ascii="Times New Roman" w:hAnsi="Times New Roman" w:cs="Times New Roman"/>
-          <w:b/>
-          <w:bCs/>
-          <w:color w:val="000000"/>
+          <w:b/>
+          <w:bCs/>
+          <w:color w:val="000000"/>
+          <w:sz w:val="24"/>
+          <w:szCs w:val="24"/>
+        </w:rPr>
+      </w:pPr>
+      <w:r>
+        <w:rPr>
+          <w:rFonts w:ascii="Times New Roman" w:hAnsi="Times New Roman" w:cs="Times New Roman"/>
+          <w:b/>
+          <w:bCs/>
+          <w:color w:val="000000"/>
+          <w:sz w:val="24"/>
+          <w:szCs w:val="24"/>
+        </w:rPr>
+        <w:t>Exit conditions:</w:t>
+      </w:r>
+    </w:p>
+    <w:p>
+      <w:pPr>
+        <w:spacing w:line="480" w:lineRule="auto"/>
+        <w:ind w:left="360"/>
+        <w:jc w:val="both"/>
+        <w:rPr>
+          <w:rFonts w:ascii="Times New Roman" w:hAnsi="Times New Roman" w:cs="Times New Roman"/>
+          <w:sz w:val="24"/>
+          <w:szCs w:val="24"/>
+        </w:rPr>
+      </w:pPr>
+      <w:r>
+        <w:rPr>
+          <w:rFonts w:ascii="Times New Roman" w:hAnsi="Times New Roman" w:cs="Times New Roman"/>
+          <w:sz w:val="24"/>
+          <w:szCs w:val="24"/>
+        </w:rPr>
+        <w:t>1.</w:t>
+      </w:r>
+      <w:r>
+        <w:rPr>
+          <w:rFonts w:ascii="Times New Roman" w:hAnsi="Times New Roman" w:cs="Times New Roman"/>
+          <w:sz w:val="24"/>
+          <w:szCs w:val="24"/>
+        </w:rPr>
+        <w:t>Player selects “Go Back” from screen.</w:t>
+      </w:r>
+    </w:p>
+    <w:p>
+      <w:pPr>
+        <w:spacing w:line="480" w:lineRule="auto"/>
+        <w:jc w:val="both"/>
+        <w:rPr>
+          <w:rFonts w:ascii="Times New Roman" w:hAnsi="Times New Roman" w:cs="Times New Roman"/>
+          <w:b/>
+          <w:bCs/>
+          <w:color w:val="000000"/>
+          <w:sz w:val="24"/>
+          <w:szCs w:val="24"/>
+        </w:rPr>
+      </w:pPr>
+      <w:r>
+        <w:rPr>
+          <w:rFonts w:ascii="Times New Roman" w:hAnsi="Times New Roman" w:cs="Times New Roman"/>
+          <w:b/>
+          <w:bCs/>
+          <w:color w:val="000000"/>
+          <w:sz w:val="24"/>
+          <w:szCs w:val="24"/>
+        </w:rPr>
+        <w:t>Success Scenario Event Flow:</w:t>
+      </w:r>
+    </w:p>
+    <w:p>
+      <w:pPr>
+        <w:spacing w:line="480" w:lineRule="auto"/>
+        <w:jc w:val="both"/>
+        <w:rPr>
+          <w:rFonts w:ascii="Times New Roman" w:hAnsi="Times New Roman" w:cs="Times New Roman"/>
+          <w:sz w:val="24"/>
+          <w:szCs w:val="24"/>
+        </w:rPr>
+      </w:pPr>
+      <w:r>
+        <w:rPr>
+          <w:rFonts w:ascii="Times New Roman" w:hAnsi="Times New Roman" w:cs="Times New Roman"/>
+          <w:sz w:val="24"/>
+          <w:szCs w:val="24"/>
+        </w:rPr>
+        <w:tab/>
+        <w:t>1. Player selects “Credits” from screen.</w:t>
+      </w:r>
+    </w:p>
+    <w:p>
+      <w:pPr>
+        <w:spacing w:line="480" w:lineRule="auto"/>
+        <w:jc w:val="both"/>
+        <w:rPr>
+          <w:rFonts w:ascii="Times New Roman" w:hAnsi="Times New Roman" w:cs="Times New Roman"/>
+          <w:sz w:val="24"/>
+          <w:szCs w:val="24"/>
+        </w:rPr>
+      </w:pPr>
+      <w:r>
+        <w:rPr>
+          <w:rFonts w:ascii="Times New Roman" w:hAnsi="Times New Roman" w:cs="Times New Roman"/>
+          <w:sz w:val="24"/>
+          <w:szCs w:val="24"/>
+        </w:rPr>
+        <w:tab/>
+        <w:t>2. System creates the credits screen and displays it.</w:t>
+      </w:r>
+    </w:p>
+    <w:p>
+      <w:pPr>
+        <w:spacing w:line="480" w:lineRule="auto"/>
+        <w:jc w:val="both"/>
+        <w:rPr>
+          <w:rFonts w:ascii="Times New Roman" w:hAnsi="Times New Roman" w:cs="Times New Roman"/>
+          <w:b/>
+          <w:bCs/>
+          <w:color w:val="000000"/>
+          <w:sz w:val="24"/>
+          <w:szCs w:val="24"/>
+        </w:rPr>
+      </w:pPr>
+      <w:r>
+        <w:rPr>
+          <w:rFonts w:ascii="Times New Roman" w:hAnsi="Times New Roman" w:cs="Times New Roman"/>
+          <w:b/>
+          <w:bCs/>
+          <w:color w:val="000000"/>
+          <w:sz w:val="24"/>
+          <w:szCs w:val="24"/>
+        </w:rPr>
+        <w:t>Alternative Event Flow:</w:t>
+      </w:r>
+    </w:p>
+    <w:p>
+      <w:pPr>
+        <w:spacing w:line="480" w:lineRule="auto"/>
+        <w:jc w:val="both"/>
+        <w:rPr>
+          <w:rFonts w:ascii="Times New Roman" w:hAnsi="Times New Roman" w:cs="Times New Roman"/>
+          <w:sz w:val="24"/>
+          <w:szCs w:val="24"/>
+        </w:rPr>
+      </w:pPr>
+      <w:r>
+        <w:rPr>
+          <w:rFonts w:ascii="Times New Roman" w:hAnsi="Times New Roman" w:cs="Times New Roman"/>
           <w:sz w:val="24"/>
           <w:szCs w:val="24"/>
         </w:rPr>
         <w:lastRenderedPageBreak/>
-        <w:t>Entry conditions:</w:t>
-      </w:r>
-      <w:r>
-        <w:rPr>
-          <w:rFonts w:ascii="Times New Roman" w:hAnsi="Times New Roman" w:cs="Times New Roman"/>
-          <w:sz w:val="24"/>
-          <w:szCs w:val="24"/>
-        </w:rPr>
-        <w:t xml:space="preserve"> </w:t>
-      </w:r>
-      <w:r>
-        <w:rPr>
-          <w:rFonts w:ascii="Times New Roman" w:hAnsi="Times New Roman" w:cs="Times New Roman"/>
-          <w:sz w:val="24"/>
-          <w:szCs w:val="24"/>
-        </w:rPr>
-        <w:t>Player</w:t>
-      </w:r>
-      <w:r>
-        <w:rPr>
-          <w:rFonts w:ascii="Times New Roman" w:hAnsi="Times New Roman" w:cs="Times New Roman"/>
-          <w:sz w:val="24"/>
-          <w:szCs w:val="24"/>
-        </w:rPr>
-        <w:t xml:space="preserve"> </w:t>
-      </w:r>
-      <w:r>
-        <w:rPr>
-          <w:rFonts w:ascii="Times New Roman" w:hAnsi="Times New Roman" w:cs="Times New Roman"/>
-          <w:sz w:val="24"/>
-          <w:szCs w:val="24"/>
-        </w:rPr>
-        <w:t>should select</w:t>
-      </w:r>
-      <w:r>
-        <w:rPr>
-          <w:rFonts w:ascii="Times New Roman" w:hAnsi="Times New Roman" w:cs="Times New Roman"/>
-          <w:sz w:val="24"/>
-          <w:szCs w:val="24"/>
-        </w:rPr>
-        <w:t xml:space="preserve"> "</w:t>
-      </w:r>
-      <w:r>
-        <w:rPr>
-          <w:rFonts w:ascii="Times New Roman" w:hAnsi="Times New Roman" w:cs="Times New Roman"/>
-          <w:sz w:val="24"/>
-          <w:szCs w:val="24"/>
-        </w:rPr>
-        <w:t xml:space="preserve">Credits" </w:t>
-      </w:r>
-      <w:r>
-        <w:rPr>
-          <w:rFonts w:ascii="Times New Roman" w:hAnsi="Times New Roman" w:cs="Times New Roman"/>
-          <w:sz w:val="24"/>
-          <w:szCs w:val="24"/>
-        </w:rPr>
-        <w:t xml:space="preserve">from </w:t>
-      </w:r>
-      <w:r>
-        <w:rPr>
-          <w:rFonts w:ascii="Times New Roman" w:hAnsi="Times New Roman" w:cs="Times New Roman"/>
-          <w:sz w:val="24"/>
-          <w:szCs w:val="24"/>
-        </w:rPr>
-        <w:t>screen</w:t>
-      </w:r>
-      <w:r>
-        <w:rPr>
-          <w:rFonts w:ascii="Times New Roman" w:hAnsi="Times New Roman" w:cs="Times New Roman"/>
-          <w:sz w:val="24"/>
-          <w:szCs w:val="24"/>
-        </w:rPr>
-        <w:t>.</w:t>
-      </w:r>
-    </w:p>
-    <w:p>
-      <w:pPr>
-        <w:spacing w:line="480" w:lineRule="auto"/>
-        <w:jc w:val="both"/>
-        <w:rPr>
-          <w:rFonts w:ascii="Times New Roman" w:hAnsi="Times New Roman" w:cs="Times New Roman"/>
-          <w:b/>
-          <w:bCs/>
-          <w:color w:val="000000"/>
-          <w:sz w:val="24"/>
-          <w:szCs w:val="24"/>
-        </w:rPr>
-      </w:pPr>
-      <w:r>
-        <w:rPr>
-          <w:rFonts w:ascii="Times New Roman" w:hAnsi="Times New Roman" w:cs="Times New Roman"/>
-          <w:b/>
-          <w:bCs/>
-          <w:color w:val="000000"/>
-          <w:sz w:val="24"/>
-          <w:szCs w:val="24"/>
-        </w:rPr>
-        <w:t>Exit conditions:</w:t>
-      </w:r>
-    </w:p>
-    <w:p>
-      <w:pPr>
-        <w:spacing w:line="480" w:lineRule="auto"/>
-        <w:ind w:left="360"/>
-        <w:jc w:val="both"/>
-        <w:rPr>
-          <w:rFonts w:ascii="Times New Roman" w:hAnsi="Times New Roman" w:cs="Times New Roman"/>
-          <w:sz w:val="24"/>
-          <w:szCs w:val="24"/>
-        </w:rPr>
-      </w:pPr>
-      <w:r>
-        <w:rPr>
-          <w:rFonts w:ascii="Times New Roman" w:hAnsi="Times New Roman" w:cs="Times New Roman"/>
-          <w:sz w:val="24"/>
-          <w:szCs w:val="24"/>
-        </w:rPr>
-        <w:t>1.</w:t>
-      </w:r>
-      <w:r>
-        <w:rPr>
-          <w:rFonts w:ascii="Times New Roman" w:hAnsi="Times New Roman" w:cs="Times New Roman"/>
-          <w:sz w:val="24"/>
-          <w:szCs w:val="24"/>
-        </w:rPr>
-        <w:t>Player selects “Go Back” from screen.</w:t>
-      </w:r>
-    </w:p>
-    <w:p>
-      <w:pPr>
-        <w:spacing w:line="480" w:lineRule="auto"/>
-        <w:jc w:val="both"/>
-        <w:rPr>
-          <w:rFonts w:ascii="Times New Roman" w:hAnsi="Times New Roman" w:cs="Times New Roman"/>
-          <w:sz w:val="24"/>
-          <w:szCs w:val="24"/>
-        </w:rPr>
-      </w:pPr>
-    </w:p>
-    <w:p>
-      <w:pPr>
-        <w:spacing w:line="480" w:lineRule="auto"/>
-        <w:jc w:val="both"/>
-        <w:rPr>
-          <w:rFonts w:ascii="Times New Roman" w:hAnsi="Times New Roman" w:cs="Times New Roman"/>
-          <w:b/>
-          <w:bCs/>
-          <w:color w:val="000000"/>
-          <w:sz w:val="24"/>
-          <w:szCs w:val="24"/>
-        </w:rPr>
-      </w:pPr>
-      <w:r>
-        <w:rPr>
-          <w:rFonts w:ascii="Times New Roman" w:hAnsi="Times New Roman" w:cs="Times New Roman"/>
-          <w:b/>
-          <w:bCs/>
-          <w:color w:val="000000"/>
-          <w:sz w:val="24"/>
-          <w:szCs w:val="24"/>
-        </w:rPr>
-        <w:t>Success Scenario Event Flow:</w:t>
-      </w:r>
-    </w:p>
-    <w:p>
-      <w:pPr>
-        <w:spacing w:line="480" w:lineRule="auto"/>
-        <w:jc w:val="both"/>
-        <w:rPr>
-          <w:rFonts w:ascii="Times New Roman" w:hAnsi="Times New Roman" w:cs="Times New Roman"/>
-          <w:sz w:val="24"/>
-          <w:szCs w:val="24"/>
-        </w:rPr>
-      </w:pPr>
-      <w:r>
-        <w:rPr>
-          <w:rFonts w:ascii="Times New Roman" w:hAnsi="Times New Roman" w:cs="Times New Roman"/>
-          <w:sz w:val="24"/>
-          <w:szCs w:val="24"/>
-        </w:rPr>
-        <w:tab/>
-        <w:t>1</w:t>
-      </w:r>
-      <w:r>
-        <w:rPr>
-          <w:rFonts w:ascii="Times New Roman" w:hAnsi="Times New Roman" w:cs="Times New Roman"/>
-          <w:sz w:val="24"/>
-          <w:szCs w:val="24"/>
-        </w:rPr>
-        <w:t>. Player selects “Credits” from screen.</w:t>
-      </w:r>
-    </w:p>
-    <w:p>
-      <w:pPr>
-        <w:spacing w:line="480" w:lineRule="auto"/>
-        <w:jc w:val="both"/>
-        <w:rPr>
-          <w:rFonts w:ascii="Times New Roman" w:hAnsi="Times New Roman" w:cs="Times New Roman"/>
-          <w:sz w:val="24"/>
-          <w:szCs w:val="24"/>
-        </w:rPr>
-      </w:pPr>
-      <w:r>
-        <w:rPr>
-          <w:rFonts w:ascii="Times New Roman" w:hAnsi="Times New Roman" w:cs="Times New Roman"/>
-          <w:sz w:val="24"/>
-          <w:szCs w:val="24"/>
-        </w:rPr>
-        <w:tab/>
-        <w:t>2</w:t>
-      </w:r>
-      <w:r>
-        <w:rPr>
-          <w:rFonts w:ascii="Times New Roman" w:hAnsi="Times New Roman" w:cs="Times New Roman"/>
-          <w:sz w:val="24"/>
-          <w:szCs w:val="24"/>
-        </w:rPr>
-        <w:t>. System creates the credits screen and displays it.</w:t>
-      </w:r>
-    </w:p>
-    <w:p>
-      <w:pPr>
-        <w:spacing w:line="480" w:lineRule="auto"/>
-        <w:jc w:val="both"/>
-        <w:rPr>
-          <w:rFonts w:ascii="Times New Roman" w:hAnsi="Times New Roman" w:cs="Times New Roman"/>
-          <w:b/>
-          <w:bCs/>
-          <w:color w:val="000000"/>
-          <w:sz w:val="24"/>
-          <w:szCs w:val="24"/>
-        </w:rPr>
-      </w:pPr>
-      <w:r>
-        <w:rPr>
-          <w:rFonts w:ascii="Times New Roman" w:hAnsi="Times New Roman" w:cs="Times New Roman"/>
-          <w:b/>
-          <w:bCs/>
-          <w:color w:val="000000"/>
-          <w:sz w:val="24"/>
-          <w:szCs w:val="24"/>
-        </w:rPr>
-        <w:t>Alternative Event Flow:</w:t>
-      </w:r>
-    </w:p>
-    <w:p>
-      <w:pPr>
-        <w:spacing w:line="480" w:lineRule="auto"/>
-        <w:jc w:val="both"/>
-        <w:rPr>
-          <w:rFonts w:ascii="Times New Roman" w:hAnsi="Times New Roman" w:cs="Times New Roman"/>
-          <w:sz w:val="24"/>
-          <w:szCs w:val="24"/>
-        </w:rPr>
-      </w:pPr>
-      <w:r>
-        <w:rPr>
-          <w:rFonts w:ascii="Times New Roman" w:hAnsi="Times New Roman" w:cs="Times New Roman"/>
-          <w:sz w:val="24"/>
-          <w:szCs w:val="24"/>
-        </w:rPr>
         <w:tab/>
         <w:t xml:space="preserve">1. If </w:t>
       </w:r>
@@ -4944,13 +4404,8 @@
     </w:p>
     <w:p>
       <w:pPr>
-        <w:ind w:firstLine="708"/>
-      </w:pPr>
-    </w:p>
-    <w:p>
-      <w:pPr>
-        <w:spacing w:line="480" w:lineRule="auto"/>
-        <w:jc w:val="both"/>
+        <w:spacing w:line="480" w:lineRule="auto"/>
+        <w:jc w:val="center"/>
         <w:rPr>
           <w:rFonts w:ascii="Times New Roman" w:hAnsi="Times New Roman" w:cs="Times New Roman"/>
           <w:b/>
@@ -5313,7 +4768,6 @@
           <w:sz w:val="24"/>
           <w:szCs w:val="24"/>
         </w:rPr>
-        <w:lastRenderedPageBreak/>
         <w:t>Entry conditions:</w:t>
       </w:r>
       <w:r>
@@ -5752,18 +5206,14 @@
       <w:pPr>
         <w:spacing w:line="480" w:lineRule="auto"/>
         <w:jc w:val="both"/>
-        <w:rPr>
-          <w:rFonts w:ascii="Times New Roman" w:hAnsi="Times New Roman" w:cs="Times New Roman"/>
-          <w:sz w:val="24"/>
-          <w:szCs w:val="24"/>
-        </w:rPr>
-      </w:pPr>
-      <w:r>
-        <w:rPr>
-          <w:rFonts w:ascii="Times New Roman" w:hAnsi="Times New Roman" w:cs="Times New Roman"/>
-          <w:sz w:val="24"/>
-          <w:szCs w:val="24"/>
-        </w:rPr>
+      </w:pPr>
+      <w:r>
+        <w:rPr>
+          <w:rFonts w:ascii="Times New Roman" w:hAnsi="Times New Roman" w:cs="Times New Roman"/>
+          <w:sz w:val="24"/>
+          <w:szCs w:val="24"/>
+        </w:rPr>
+        <w:lastRenderedPageBreak/>
         <w:tab/>
       </w:r>
       <w:r>
@@ -5842,13 +5292,8 @@
     </w:p>
     <w:p>
       <w:pPr>
-        <w:ind w:firstLine="708"/>
-      </w:pPr>
-    </w:p>
-    <w:p>
-      <w:pPr>
-        <w:spacing w:line="480" w:lineRule="auto"/>
-        <w:jc w:val="both"/>
+        <w:spacing w:line="480" w:lineRule="auto"/>
+        <w:jc w:val="center"/>
         <w:rPr>
           <w:rFonts w:ascii="Times New Roman" w:hAnsi="Times New Roman" w:cs="Times New Roman"/>
           <w:b/>
@@ -5878,29 +5323,7 @@
           <w:sz w:val="24"/>
           <w:szCs w:val="24"/>
         </w:rPr>
-        <w:t xml:space="preserve">Play </w:t>
-      </w:r>
-      <w:r>
-        <w:rPr>
-          <w:rFonts w:ascii="Times New Roman" w:hAnsi="Times New Roman" w:cs="Times New Roman"/>
-          <w:b/>
-          <w:bCs/>
-          <w:color w:val="000000"/>
-          <w:sz w:val="24"/>
-          <w:szCs w:val="24"/>
-        </w:rPr>
-        <w:t>Multip</w:t>
-      </w:r>
-      <w:r>
-        <w:rPr>
-          <w:rFonts w:ascii="Times New Roman" w:hAnsi="Times New Roman" w:cs="Times New Roman"/>
-          <w:b/>
-          <w:bCs/>
-          <w:color w:val="000000"/>
-          <w:sz w:val="24"/>
-          <w:szCs w:val="24"/>
-        </w:rPr>
-        <w:t>layer</w:t>
+        <w:t>Play Multiplayer</w:t>
       </w:r>
     </w:p>
     <w:p>
@@ -6003,15 +5426,7 @@
           <w:sz w:val="24"/>
           <w:szCs w:val="24"/>
         </w:rPr>
-        <w:t>multi</w:t>
-      </w:r>
-      <w:r>
-        <w:rPr>
-          <w:rFonts w:ascii="Times New Roman" w:hAnsi="Times New Roman" w:cs="Times New Roman"/>
-          <w:sz w:val="24"/>
-          <w:szCs w:val="24"/>
-        </w:rPr>
-        <w:t>player</w:t>
+        <w:t>multiplayer</w:t>
       </w:r>
       <w:r>
         <w:rPr>
@@ -6146,6 +5561,9 @@
         <w:jc w:val="both"/>
         <w:rPr>
           <w:rFonts w:ascii="Times New Roman" w:hAnsi="Times New Roman" w:cs="Times New Roman"/>
+          <w:b/>
+          <w:bCs/>
+          <w:color w:val="000000"/>
           <w:sz w:val="24"/>
           <w:szCs w:val="24"/>
         </w:rPr>
@@ -6229,15 +5647,7 @@
           <w:sz w:val="24"/>
           <w:szCs w:val="24"/>
         </w:rPr>
-        <w:t>Multi</w:t>
-      </w:r>
-      <w:r>
-        <w:rPr>
-          <w:rFonts w:ascii="Times New Roman" w:hAnsi="Times New Roman" w:cs="Times New Roman"/>
-          <w:sz w:val="24"/>
-          <w:szCs w:val="24"/>
-        </w:rPr>
-        <w:t xml:space="preserve"> Player" </w:t>
+        <w:t xml:space="preserve">Multi Player" </w:t>
       </w:r>
       <w:r>
         <w:rPr>
@@ -6286,7 +5696,6 @@
           <w:sz w:val="24"/>
           <w:szCs w:val="24"/>
         </w:rPr>
-        <w:lastRenderedPageBreak/>
         <w:t>Exit conditions:</w:t>
       </w:r>
     </w:p>
@@ -6315,23 +5724,7 @@
           <w:sz w:val="24"/>
           <w:szCs w:val="24"/>
         </w:rPr>
-        <w:t>Player selects "</w:t>
-      </w:r>
-      <w:r>
-        <w:rPr>
-          <w:rFonts w:ascii="Times New Roman" w:hAnsi="Times New Roman" w:cs="Times New Roman"/>
-          <w:sz w:val="24"/>
-          <w:szCs w:val="24"/>
-        </w:rPr>
-        <w:t>Single Player</w:t>
-      </w:r>
-      <w:r>
-        <w:rPr>
-          <w:rFonts w:ascii="Times New Roman" w:hAnsi="Times New Roman" w:cs="Times New Roman"/>
-          <w:sz w:val="24"/>
-          <w:szCs w:val="24"/>
-        </w:rPr>
-        <w:t>" from screen.</w:t>
+        <w:t>Player selects "Single Player" from screen.</w:t>
       </w:r>
     </w:p>
     <w:p>
@@ -6428,15 +5821,7 @@
           <w:sz w:val="24"/>
           <w:szCs w:val="24"/>
         </w:rPr>
-        <w:t>Multip</w:t>
-      </w:r>
-      <w:r>
-        <w:rPr>
-          <w:rFonts w:ascii="Times New Roman" w:hAnsi="Times New Roman" w:cs="Times New Roman"/>
-          <w:sz w:val="24"/>
-          <w:szCs w:val="24"/>
-        </w:rPr>
-        <w:t>layer</w:t>
+        <w:t>Multiplayer</w:t>
       </w:r>
       <w:r>
         <w:rPr>
@@ -6671,18 +6056,7 @@
     <w:p>
       <w:pPr>
         <w:spacing w:line="480" w:lineRule="auto"/>
-        <w:jc w:val="both"/>
-        <w:rPr>
-          <w:rFonts w:ascii="Times New Roman" w:hAnsi="Times New Roman" w:cs="Times New Roman"/>
-          <w:sz w:val="24"/>
-          <w:szCs w:val="24"/>
-        </w:rPr>
-      </w:pPr>
-    </w:p>
-    <w:p>
-      <w:pPr>
-        <w:spacing w:line="480" w:lineRule="auto"/>
-        <w:jc w:val="both"/>
+        <w:jc w:val="center"/>
         <w:rPr>
           <w:rFonts w:ascii="Times New Roman" w:hAnsi="Times New Roman" w:cs="Times New Roman"/>
           <w:b/>
@@ -6734,6 +6108,7 @@
           <w:sz w:val="24"/>
           <w:szCs w:val="24"/>
         </w:rPr>
+        <w:lastRenderedPageBreak/>
         <w:t>Primary Actor</w:t>
       </w:r>
       <w:r>
@@ -6855,17 +6230,7 @@
           <w:sz w:val="24"/>
           <w:szCs w:val="24"/>
         </w:rPr>
-        <w:t>select second character scree</w:t>
-      </w:r>
-      <w:bookmarkStart w:id="0" w:name="_GoBack"/>
-      <w:bookmarkEnd w:id="0"/>
-      <w:r>
-        <w:rPr>
-          <w:rFonts w:ascii="Times New Roman" w:hAnsi="Times New Roman" w:cs="Times New Roman"/>
-          <w:sz w:val="24"/>
-          <w:szCs w:val="24"/>
-        </w:rPr>
-        <w:t>n and displays it</w:t>
+        <w:t>select second character screen and displays it</w:t>
       </w:r>
       <w:r>
         <w:rPr>
@@ -7081,26 +6446,31 @@
     </w:p>
     <w:p>
       <w:pPr>
-        <w:pStyle w:val="ListeParagraf"/>
-        <w:numPr>
-          <w:ilvl w:val="0"/>
-          <w:numId w:val="4"/>
-        </w:numPr>
-        <w:spacing w:line="480" w:lineRule="auto"/>
-        <w:jc w:val="both"/>
-        <w:rPr>
-          <w:rFonts w:ascii="Times New Roman" w:hAnsi="Times New Roman" w:cs="Times New Roman"/>
-          <w:sz w:val="24"/>
-          <w:szCs w:val="24"/>
-        </w:rPr>
-      </w:pPr>
-      <w:r>
-        <w:rPr>
-          <w:rFonts w:ascii="Times New Roman" w:hAnsi="Times New Roman" w:cs="Times New Roman"/>
-          <w:sz w:val="24"/>
-          <w:szCs w:val="24"/>
-        </w:rPr>
-        <w:lastRenderedPageBreak/>
+        <w:spacing w:line="480" w:lineRule="auto"/>
+        <w:jc w:val="both"/>
+        <w:rPr>
+          <w:rFonts w:ascii="Times New Roman" w:hAnsi="Times New Roman" w:cs="Times New Roman"/>
+          <w:sz w:val="24"/>
+          <w:szCs w:val="24"/>
+        </w:rPr>
+      </w:pPr>
+      <w:r>
+        <w:rPr>
+          <w:rFonts w:ascii="Times New Roman" w:hAnsi="Times New Roman" w:cs="Times New Roman"/>
+          <w:b/>
+          <w:bCs/>
+          <w:color w:val="000000"/>
+          <w:sz w:val="24"/>
+          <w:szCs w:val="24"/>
+        </w:rPr>
+        <w:t>1.</w:t>
+      </w:r>
+      <w:r>
+        <w:rPr>
+          <w:rFonts w:ascii="Times New Roman" w:hAnsi="Times New Roman" w:cs="Times New Roman"/>
+          <w:sz w:val="24"/>
+          <w:szCs w:val="24"/>
+        </w:rPr>
         <w:t>Player</w:t>
       </w:r>
       <w:r>
@@ -7111,17 +6481,6 @@
         </w:rPr>
         <w:t xml:space="preserve"> selects “Go Back” from screen.</w:t>
       </w:r>
-    </w:p>
-    <w:p>
-      <w:pPr>
-        <w:spacing w:line="480" w:lineRule="auto"/>
-        <w:jc w:val="both"/>
-        <w:rPr>
-          <w:rFonts w:ascii="Times New Roman" w:hAnsi="Times New Roman" w:cs="Times New Roman"/>
-          <w:sz w:val="24"/>
-          <w:szCs w:val="24"/>
-        </w:rPr>
-      </w:pPr>
     </w:p>
     <w:p>
       <w:pPr>
@@ -7591,6 +6950,7 @@
         </w:rPr>
       </w:pPr>
       <w:r>
+        <w:lastRenderedPageBreak/>
         <w:tab/>
       </w:r>
       <w:r>
@@ -7609,18 +6969,7 @@
     <w:p>
       <w:pPr>
         <w:spacing w:line="480" w:lineRule="auto"/>
-        <w:jc w:val="both"/>
-        <w:rPr>
-          <w:rFonts w:ascii="Times New Roman" w:hAnsi="Times New Roman" w:cs="Times New Roman"/>
-          <w:sz w:val="24"/>
-          <w:szCs w:val="24"/>
-        </w:rPr>
-      </w:pPr>
-    </w:p>
-    <w:p>
-      <w:pPr>
-        <w:spacing w:line="480" w:lineRule="auto"/>
-        <w:jc w:val="both"/>
+        <w:jc w:val="center"/>
         <w:rPr>
           <w:rFonts w:ascii="Times New Roman" w:hAnsi="Times New Roman" w:cs="Times New Roman"/>
           <w:b/>
@@ -7823,7 +7172,6 @@
           <w:sz w:val="24"/>
           <w:szCs w:val="24"/>
         </w:rPr>
-        <w:lastRenderedPageBreak/>
         <w:t>Pre-conditions:</w:t>
       </w:r>
       <w:r>
@@ -8062,17 +7410,6 @@
         <w:jc w:val="both"/>
         <w:rPr>
           <w:rFonts w:ascii="Times New Roman" w:hAnsi="Times New Roman" w:cs="Times New Roman"/>
-          <w:sz w:val="24"/>
-          <w:szCs w:val="24"/>
-        </w:rPr>
-      </w:pPr>
-    </w:p>
-    <w:p>
-      <w:pPr>
-        <w:spacing w:line="480" w:lineRule="auto"/>
-        <w:jc w:val="both"/>
-        <w:rPr>
-          <w:rFonts w:ascii="Times New Roman" w:hAnsi="Times New Roman" w:cs="Times New Roman"/>
           <w:b/>
           <w:bCs/>
           <w:color w:val="000000"/>
@@ -8381,6 +7718,7 @@
           <w:sz w:val="24"/>
           <w:szCs w:val="24"/>
         </w:rPr>
+        <w:lastRenderedPageBreak/>
         <w:tab/>
         <w:t xml:space="preserve">1. If </w:t>
       </w:r>
@@ -8488,48 +7826,26 @@
     </w:p>
     <w:p>
       <w:pPr>
-        <w:ind w:firstLine="708"/>
-        <w:rPr>
-          <w:rFonts w:ascii="Times New Roman" w:hAnsi="Times New Roman" w:cs="Times New Roman"/>
-          <w:sz w:val="24"/>
-          <w:szCs w:val="24"/>
-        </w:rPr>
-      </w:pPr>
-    </w:p>
-    <w:p>
-      <w:pPr>
-        <w:spacing w:line="480" w:lineRule="auto"/>
-        <w:jc w:val="both"/>
-        <w:rPr>
-          <w:rFonts w:ascii="Times New Roman" w:hAnsi="Times New Roman" w:cs="Times New Roman"/>
-          <w:sz w:val="24"/>
-          <w:szCs w:val="24"/>
-        </w:rPr>
-      </w:pPr>
-    </w:p>
-    <w:p>
-      <w:pPr>
-        <w:spacing w:line="480" w:lineRule="auto"/>
-        <w:jc w:val="both"/>
-        <w:rPr>
-          <w:rFonts w:ascii="Times New Roman" w:hAnsi="Times New Roman" w:cs="Times New Roman"/>
-          <w:b/>
-          <w:bCs/>
-          <w:color w:val="000000"/>
-          <w:sz w:val="24"/>
-          <w:szCs w:val="24"/>
-        </w:rPr>
-      </w:pPr>
-      <w:r>
-        <w:rPr>
-          <w:rFonts w:ascii="Times New Roman" w:hAnsi="Times New Roman" w:cs="Times New Roman"/>
-          <w:b/>
-          <w:bCs/>
-          <w:color w:val="000000"/>
-          <w:sz w:val="24"/>
-          <w:szCs w:val="24"/>
-        </w:rPr>
-        <w:lastRenderedPageBreak/>
+        <w:spacing w:line="480" w:lineRule="auto"/>
+        <w:jc w:val="center"/>
+        <w:rPr>
+          <w:rFonts w:ascii="Times New Roman" w:hAnsi="Times New Roman" w:cs="Times New Roman"/>
+          <w:b/>
+          <w:bCs/>
+          <w:color w:val="000000"/>
+          <w:sz w:val="24"/>
+          <w:szCs w:val="24"/>
+        </w:rPr>
+      </w:pPr>
+      <w:r>
+        <w:rPr>
+          <w:rFonts w:ascii="Times New Roman" w:hAnsi="Times New Roman" w:cs="Times New Roman"/>
+          <w:b/>
+          <w:bCs/>
+          <w:color w:val="000000"/>
+          <w:sz w:val="24"/>
+          <w:szCs w:val="24"/>
+        </w:rPr>
         <w:t xml:space="preserve">Use Case: </w:t>
       </w:r>
       <w:r>
@@ -8773,18 +8089,16 @@
           <w:sz w:val="24"/>
           <w:szCs w:val="24"/>
         </w:rPr>
-        <w:t xml:space="preserve">select Single </w:t>
-      </w:r>
-      <w:proofErr w:type="gramStart"/>
-      <w:r>
-        <w:rPr>
-          <w:rFonts w:ascii="Times New Roman" w:hAnsi="Times New Roman" w:cs="Times New Roman"/>
-          <w:sz w:val="24"/>
-          <w:szCs w:val="24"/>
-        </w:rPr>
-        <w:t>Player  mode</w:t>
-      </w:r>
-      <w:proofErr w:type="gramEnd"/>
+        <w:t xml:space="preserve">select Single Player </w:t>
+      </w:r>
+      <w:r>
+        <w:rPr>
+          <w:rFonts w:ascii="Times New Roman" w:hAnsi="Times New Roman" w:cs="Times New Roman"/>
+          <w:sz w:val="24"/>
+          <w:szCs w:val="24"/>
+        </w:rPr>
+        <w:t>mode</w:t>
+      </w:r>
       <w:r>
         <w:rPr>
           <w:rFonts w:ascii="Times New Roman" w:hAnsi="Times New Roman" w:cs="Times New Roman"/>
@@ -8945,19 +8259,23 @@
     </w:p>
     <w:p>
       <w:pPr>
-        <w:pStyle w:val="ListeParagraf"/>
-        <w:numPr>
-          <w:ilvl w:val="0"/>
-          <w:numId w:val="3"/>
-        </w:numPr>
-        <w:spacing w:line="480" w:lineRule="auto"/>
-        <w:jc w:val="both"/>
-        <w:rPr>
-          <w:rFonts w:ascii="Times New Roman" w:hAnsi="Times New Roman" w:cs="Times New Roman"/>
-          <w:sz w:val="24"/>
-          <w:szCs w:val="24"/>
-        </w:rPr>
-      </w:pPr>
+        <w:spacing w:line="480" w:lineRule="auto"/>
+        <w:ind w:left="360"/>
+        <w:jc w:val="both"/>
+        <w:rPr>
+          <w:rFonts w:ascii="Times New Roman" w:hAnsi="Times New Roman" w:cs="Times New Roman"/>
+          <w:sz w:val="24"/>
+          <w:szCs w:val="24"/>
+        </w:rPr>
+      </w:pPr>
+      <w:r>
+        <w:rPr>
+          <w:rFonts w:ascii="Times New Roman" w:hAnsi="Times New Roman" w:cs="Times New Roman"/>
+          <w:sz w:val="24"/>
+          <w:szCs w:val="24"/>
+        </w:rPr>
+        <w:t>1.</w:t>
+      </w:r>
       <w:r>
         <w:rPr>
           <w:rFonts w:ascii="Times New Roman" w:hAnsi="Times New Roman" w:cs="Times New Roman"/>
@@ -8972,35 +8290,8 @@
           <w:sz w:val="24"/>
           <w:szCs w:val="24"/>
         </w:rPr>
-        <w:t xml:space="preserve"> </w:t>
-      </w:r>
-      <w:r>
-        <w:rPr>
-          <w:rFonts w:ascii="Times New Roman" w:hAnsi="Times New Roman" w:cs="Times New Roman"/>
-          <w:sz w:val="24"/>
-          <w:szCs w:val="24"/>
-        </w:rPr>
-        <w:t>selects “Go Back” from screen</w:t>
-      </w:r>
-      <w:r>
-        <w:rPr>
-          <w:rFonts w:ascii="Times New Roman" w:hAnsi="Times New Roman" w:cs="Times New Roman"/>
-          <w:sz w:val="24"/>
-          <w:szCs w:val="24"/>
-        </w:rPr>
-        <w:t>.</w:t>
-      </w:r>
-    </w:p>
-    <w:p>
-      <w:pPr>
-        <w:spacing w:line="480" w:lineRule="auto"/>
-        <w:jc w:val="both"/>
-        <w:rPr>
-          <w:rFonts w:ascii="Times New Roman" w:hAnsi="Times New Roman" w:cs="Times New Roman"/>
-          <w:sz w:val="24"/>
-          <w:szCs w:val="24"/>
-        </w:rPr>
-      </w:pPr>
+        <w:t xml:space="preserve"> selects “Go Back” from screen.</w:t>
+      </w:r>
     </w:p>
     <w:p>
       <w:pPr>
@@ -9327,6 +8618,7 @@
           <w:sz w:val="24"/>
           <w:szCs w:val="24"/>
         </w:rPr>
+        <w:lastRenderedPageBreak/>
         <w:tab/>
         <w:t xml:space="preserve">6.System updates </w:t>
       </w:r>
@@ -9404,7 +8696,6 @@
           <w:sz w:val="24"/>
           <w:szCs w:val="24"/>
         </w:rPr>
-        <w:lastRenderedPageBreak/>
         <w:tab/>
         <w:t xml:space="preserve">1. If </w:t>
       </w:r>

</xml_diff>